<commit_message>
OneKey: not actually one key, full octave, made of buttons that play note for 1/2 second when clicked.
</commit_message>
<xml_diff>
--- a/final project plan.docx
+++ b/final project plan.docx
@@ -1624,8 +1624,6 @@
         <w:tab/>
         <w:t>Show piano</w:t>
       </w:r>
-      <w:bookmarkStart w:id="0" w:name="_GoBack"/>
-      <w:bookmarkEnd w:id="0"/>
     </w:p>
     <w:p>
       <w:pPr>
@@ -2299,6 +2297,90 @@
     </w:p>
     <w:p>
       <w:pPr>
+        <w:spacing w:after="0" w:line="240" w:lineRule="auto"/>
+        <w:ind w:firstLine="720"/>
+      </w:pPr>
+      <w:r>
+        <w:t>For interactive playing of the piano:</w:t>
+      </w:r>
+    </w:p>
+    <w:p>
+      <w:pPr>
+        <w:pStyle w:val="ListParagraph"/>
+        <w:numPr>
+          <w:ilvl w:val="1"/>
+          <w:numId w:val="6"/>
+        </w:numPr>
+        <w:spacing w:after="0" w:line="240" w:lineRule="auto"/>
+      </w:pPr>
+      <w:r>
+        <w:t>I will test that the note is played the correct length</w:t>
+      </w:r>
+      <w:r>
+        <w:t xml:space="preserve"> </w:t>
+      </w:r>
+    </w:p>
+    <w:p>
+      <w:pPr>
+        <w:spacing w:after="0" w:line="240" w:lineRule="auto"/>
+        <w:ind w:left="720"/>
+      </w:pPr>
+      <w:r>
+        <w:t>For recording</w:t>
+      </w:r>
+    </w:p>
+    <w:p>
+      <w:pPr>
+        <w:pStyle w:val="ListParagraph"/>
+        <w:numPr>
+          <w:ilvl w:val="1"/>
+          <w:numId w:val="6"/>
+        </w:numPr>
+        <w:spacing w:after="0" w:line="240" w:lineRule="auto"/>
+      </w:pPr>
+      <w:r>
+        <w:t xml:space="preserve">I will test an empty recording </w:t>
+      </w:r>
+    </w:p>
+    <w:p>
+      <w:pPr>
+        <w:pStyle w:val="ListParagraph"/>
+        <w:numPr>
+          <w:ilvl w:val="1"/>
+          <w:numId w:val="6"/>
+        </w:numPr>
+        <w:spacing w:after="0" w:line="240" w:lineRule="auto"/>
+      </w:pPr>
+      <w:r>
+        <w:t>I will test one with a very long rest</w:t>
+      </w:r>
+    </w:p>
+    <w:p>
+      <w:pPr>
+        <w:spacing w:after="0" w:line="240" w:lineRule="auto"/>
+        <w:ind w:left="720"/>
+      </w:pPr>
+      <w:r>
+        <w:t>For playing the melody</w:t>
+      </w:r>
+    </w:p>
+    <w:p>
+      <w:pPr>
+        <w:pStyle w:val="ListParagraph"/>
+        <w:numPr>
+          <w:ilvl w:val="1"/>
+          <w:numId w:val="6"/>
+        </w:numPr>
+        <w:spacing w:after="0" w:line="240" w:lineRule="auto"/>
+      </w:pPr>
+      <w:r>
+        <w:t>I will test an empty file</w:t>
+      </w:r>
+      <w:bookmarkStart w:id="0" w:name="_GoBack"/>
+      <w:bookmarkEnd w:id="0"/>
+    </w:p>
+    <w:p>
+      <w:pPr>
         <w:pStyle w:val="Heading2"/>
         <w:rPr>
           <w:b/>
@@ -2318,98 +2400,332 @@
     </w:p>
     <w:p>
       <w:pPr>
-        <w:ind w:left="720"/>
-      </w:pPr>
-      <w:r>
-        <w:t xml:space="preserve">a) </w:t>
-      </w:r>
-      <w:proofErr w:type="gramStart"/>
-      <w:r>
-        <w:t>you</w:t>
-      </w:r>
-      <w:proofErr w:type="gramEnd"/>
-      <w:r>
-        <w:t xml:space="preserve"> matched your functional specification (does your program works as planned) </w:t>
-      </w:r>
-    </w:p>
-    <w:p>
-      <w:pPr>
-        <w:ind w:left="720"/>
-      </w:pPr>
-      <w:r>
-        <w:t xml:space="preserve">b) </w:t>
-      </w:r>
-      <w:proofErr w:type="gramStart"/>
-      <w:r>
-        <w:t>is</w:t>
-      </w:r>
-      <w:proofErr w:type="gramEnd"/>
-      <w:r>
-        <w:t xml:space="preserve"> your design a good one? Is it efficient? What does efficient mean in this language or program? </w:t>
-      </w:r>
-    </w:p>
-    <w:p>
-      <w:pPr>
-        <w:ind w:left="720"/>
-      </w:pPr>
-      <w:r>
-        <w:t xml:space="preserve">c) </w:t>
-      </w:r>
-      <w:proofErr w:type="gramStart"/>
-      <w:r>
-        <w:t>is</w:t>
-      </w:r>
-      <w:proofErr w:type="gramEnd"/>
-      <w:r>
-        <w:t xml:space="preserve"> your code well documented and readable? </w:t>
-      </w:r>
-    </w:p>
-    <w:p>
-      <w:pPr>
-        <w:ind w:left="720"/>
-      </w:pPr>
-      <w:r>
-        <w:t xml:space="preserve">d) </w:t>
-      </w:r>
-      <w:proofErr w:type="gramStart"/>
-      <w:r>
-        <w:t>how</w:t>
-      </w:r>
-      <w:proofErr w:type="gramEnd"/>
-      <w:r>
-        <w:t xml:space="preserve"> well was your code tested? </w:t>
-      </w:r>
-    </w:p>
-    <w:p>
-      <w:pPr>
-        <w:ind w:left="720"/>
-      </w:pPr>
-      <w:r>
-        <w:t xml:space="preserve">e) </w:t>
-      </w:r>
-      <w:proofErr w:type="gramStart"/>
-      <w:r>
-        <w:t>what</w:t>
-      </w:r>
-      <w:proofErr w:type="gramEnd"/>
-      <w:r>
-        <w:t xml:space="preserve"> else could you be graded on that isn’t listed here? </w:t>
-      </w:r>
-      <w:proofErr w:type="gramStart"/>
-      <w:r>
-        <w:t>Dig deep</w:t>
-      </w:r>
-      <w:proofErr w:type="gramEnd"/>
-      <w:r>
-        <w:t xml:space="preserve">, </w:t>
-      </w:r>
-      <w:proofErr w:type="gramStart"/>
-      <w:r>
-        <w:t>be creative</w:t>
-      </w:r>
-      <w:proofErr w:type="gramEnd"/>
-      <w:r>
-        <w:t xml:space="preserve">. </w:t>
+        <w:pStyle w:val="ListParagraph"/>
+        <w:numPr>
+          <w:ilvl w:val="0"/>
+          <w:numId w:val="11"/>
+        </w:numPr>
+        <w:ind w:left="810"/>
+      </w:pPr>
+      <w:r>
+        <w:t xml:space="preserve">Proper </w:t>
+      </w:r>
+      <w:r>
+        <w:t>Functionality</w:t>
+      </w:r>
+      <w:r>
+        <w:t>: 25 pts</w:t>
+      </w:r>
+    </w:p>
+    <w:p>
+      <w:pPr>
+        <w:pStyle w:val="ListParagraph"/>
+        <w:numPr>
+          <w:ilvl w:val="1"/>
+          <w:numId w:val="11"/>
+        </w:numPr>
+      </w:pPr>
+      <w:r>
+        <w:t>User-interactive playing: 5 pts</w:t>
+      </w:r>
+    </w:p>
+    <w:p>
+      <w:pPr>
+        <w:pStyle w:val="ListParagraph"/>
+        <w:numPr>
+          <w:ilvl w:val="2"/>
+          <w:numId w:val="11"/>
+        </w:numPr>
+      </w:pPr>
+      <w:r>
+        <w:t>Do keys color properly?</w:t>
+      </w:r>
+    </w:p>
+    <w:p>
+      <w:pPr>
+        <w:pStyle w:val="ListParagraph"/>
+        <w:numPr>
+          <w:ilvl w:val="2"/>
+          <w:numId w:val="11"/>
+        </w:numPr>
+      </w:pPr>
+      <w:r>
+        <w:t>Does each key play the correct note?</w:t>
+      </w:r>
+    </w:p>
+    <w:p>
+      <w:pPr>
+        <w:pStyle w:val="ListParagraph"/>
+        <w:numPr>
+          <w:ilvl w:val="2"/>
+          <w:numId w:val="11"/>
+        </w:numPr>
+      </w:pPr>
+      <w:r>
+        <w:t>Does the caps-lock octave changing work?</w:t>
+      </w:r>
+    </w:p>
+    <w:p>
+      <w:pPr>
+        <w:pStyle w:val="ListParagraph"/>
+        <w:numPr>
+          <w:ilvl w:val="1"/>
+          <w:numId w:val="11"/>
+        </w:numPr>
+      </w:pPr>
+      <w:r>
+        <w:t>Loading and playing songs from text files: 5pts</w:t>
+      </w:r>
+    </w:p>
+    <w:p>
+      <w:pPr>
+        <w:pStyle w:val="ListParagraph"/>
+        <w:numPr>
+          <w:ilvl w:val="2"/>
+          <w:numId w:val="11"/>
+        </w:numPr>
+      </w:pPr>
+      <w:r>
+        <w:t xml:space="preserve">Do the keys that color match the </w:t>
+      </w:r>
+      <w:r>
+        <w:t>notes being played?</w:t>
+      </w:r>
+    </w:p>
+    <w:p>
+      <w:pPr>
+        <w:pStyle w:val="ListParagraph"/>
+        <w:numPr>
+          <w:ilvl w:val="2"/>
+          <w:numId w:val="11"/>
+        </w:numPr>
+      </w:pPr>
+      <w:r>
+        <w:t>Is the song played correctly?</w:t>
+      </w:r>
+    </w:p>
+    <w:p>
+      <w:pPr>
+        <w:pStyle w:val="ListParagraph"/>
+        <w:numPr>
+          <w:ilvl w:val="1"/>
+          <w:numId w:val="11"/>
+        </w:numPr>
+      </w:pPr>
+      <w:r>
+        <w:t>Recording songs: 5 pts</w:t>
+      </w:r>
+    </w:p>
+    <w:p>
+      <w:pPr>
+        <w:pStyle w:val="ListParagraph"/>
+        <w:numPr>
+          <w:ilvl w:val="2"/>
+          <w:numId w:val="11"/>
+        </w:numPr>
+      </w:pPr>
+      <w:r>
+        <w:t>All the questions in part (a) and…</w:t>
+      </w:r>
+    </w:p>
+    <w:p>
+      <w:pPr>
+        <w:pStyle w:val="ListParagraph"/>
+        <w:numPr>
+          <w:ilvl w:val="2"/>
+          <w:numId w:val="11"/>
+        </w:numPr>
+      </w:pPr>
+      <w:r>
+        <w:t>Is the text file of the song properly formatted and readable?</w:t>
+      </w:r>
+    </w:p>
+    <w:p>
+      <w:pPr>
+        <w:pStyle w:val="ListParagraph"/>
+        <w:numPr>
+          <w:ilvl w:val="2"/>
+          <w:numId w:val="11"/>
+        </w:numPr>
+      </w:pPr>
+      <w:r>
+        <w:t>Does the saved text file accurately represent what the user played?</w:t>
+      </w:r>
+    </w:p>
+    <w:p>
+      <w:pPr>
+        <w:pStyle w:val="ListParagraph"/>
+        <w:numPr>
+          <w:ilvl w:val="1"/>
+          <w:numId w:val="11"/>
+        </w:numPr>
+      </w:pPr>
+      <w:r>
+        <w:t>Closing and quitting the program: 5 pts</w:t>
+      </w:r>
+    </w:p>
+    <w:p>
+      <w:pPr>
+        <w:pStyle w:val="ListParagraph"/>
+        <w:numPr>
+          <w:ilvl w:val="2"/>
+          <w:numId w:val="11"/>
+        </w:numPr>
+      </w:pPr>
+      <w:r>
+        <w:t>Does the program behave correctly when a window is closed? (Quit or return to menu screen)</w:t>
+      </w:r>
+    </w:p>
+    <w:p>
+      <w:pPr>
+        <w:pStyle w:val="ListParagraph"/>
+        <w:numPr>
+          <w:ilvl w:val="2"/>
+          <w:numId w:val="11"/>
+        </w:numPr>
+      </w:pPr>
+      <w:r>
+        <w:t>Does the program quit properly?</w:t>
+      </w:r>
+    </w:p>
+    <w:p>
+      <w:pPr>
+        <w:pStyle w:val="ListParagraph"/>
+        <w:numPr>
+          <w:ilvl w:val="1"/>
+          <w:numId w:val="11"/>
+        </w:numPr>
+      </w:pPr>
+      <w:r>
+        <w:t>Handling errors and incorrect user input: 5 pts</w:t>
+      </w:r>
+    </w:p>
+    <w:p>
+      <w:pPr>
+        <w:pStyle w:val="ListParagraph"/>
+        <w:numPr>
+          <w:ilvl w:val="2"/>
+          <w:numId w:val="11"/>
+        </w:numPr>
+      </w:pPr>
+      <w:r>
+        <w:t xml:space="preserve">Are there any </w:t>
+      </w:r>
+      <w:r>
+        <w:t>errors thrown?</w:t>
+      </w:r>
+    </w:p>
+    <w:p>
+      <w:pPr>
+        <w:pStyle w:val="ListParagraph"/>
+        <w:numPr>
+          <w:ilvl w:val="2"/>
+          <w:numId w:val="11"/>
+        </w:numPr>
+      </w:pPr>
+      <w:r>
+        <w:t>Is incorrect user input handled correctly?</w:t>
+      </w:r>
+    </w:p>
+    <w:p>
+      <w:pPr>
+        <w:pStyle w:val="ListParagraph"/>
+        <w:numPr>
+          <w:ilvl w:val="0"/>
+          <w:numId w:val="11"/>
+        </w:numPr>
+        <w:ind w:left="810"/>
+      </w:pPr>
+      <w:r>
+        <w:t>Documentation and Style: 15</w:t>
+      </w:r>
+      <w:r>
+        <w:t xml:space="preserve"> pts</w:t>
+      </w:r>
+    </w:p>
+    <w:p>
+      <w:pPr>
+        <w:pStyle w:val="ListParagraph"/>
+        <w:numPr>
+          <w:ilvl w:val="1"/>
+          <w:numId w:val="11"/>
+        </w:numPr>
+      </w:pPr>
+      <w:r>
+        <w:t>Good, readable code: 10 pts</w:t>
+      </w:r>
+    </w:p>
+    <w:p>
+      <w:pPr>
+        <w:pStyle w:val="ListParagraph"/>
+        <w:numPr>
+          <w:ilvl w:val="2"/>
+          <w:numId w:val="11"/>
+        </w:numPr>
+      </w:pPr>
+      <w:r>
+        <w:t>Is all code indented properly and readable?</w:t>
+      </w:r>
+    </w:p>
+    <w:p>
+      <w:pPr>
+        <w:pStyle w:val="ListParagraph"/>
+        <w:numPr>
+          <w:ilvl w:val="1"/>
+          <w:numId w:val="11"/>
+        </w:numPr>
+      </w:pPr>
+      <w:r>
+        <w:t>Proper commenting: 5 pts</w:t>
+      </w:r>
+    </w:p>
+    <w:p>
+      <w:pPr>
+        <w:pStyle w:val="ListParagraph"/>
+        <w:numPr>
+          <w:ilvl w:val="2"/>
+          <w:numId w:val="11"/>
+        </w:numPr>
+      </w:pPr>
+      <w:r>
+        <w:t xml:space="preserve">Are all methods, instance variables, and class constants </w:t>
+      </w:r>
+      <w:proofErr w:type="spellStart"/>
+      <w:r>
+        <w:t>JavaDoc’ed</w:t>
+      </w:r>
+      <w:proofErr w:type="spellEnd"/>
+      <w:r>
+        <w:t xml:space="preserve">? </w:t>
+      </w:r>
+    </w:p>
+    <w:p>
+      <w:pPr>
+        <w:pStyle w:val="ListParagraph"/>
+        <w:numPr>
+          <w:ilvl w:val="2"/>
+          <w:numId w:val="11"/>
+        </w:numPr>
+      </w:pPr>
+      <w:r>
+        <w:t xml:space="preserve">Aside from </w:t>
+      </w:r>
+      <w:proofErr w:type="spellStart"/>
+      <w:r>
+        <w:t>JavaDoc’ing</w:t>
+      </w:r>
+      <w:proofErr w:type="spellEnd"/>
+      <w:r>
+        <w:t>, is all code commented</w:t>
+      </w:r>
+      <w:r>
+        <w:t xml:space="preserve"> as necessary</w:t>
+      </w:r>
+      <w:r>
+        <w:t>?</w:t>
+      </w:r>
+      <w:r>
+        <w:t xml:space="preserve"> </w:t>
       </w:r>
     </w:p>
     <w:p>
@@ -2461,13 +2777,33 @@
         </w:numPr>
       </w:pPr>
       <w:r>
-        <w:t xml:space="preserve">Learning about GUI’s </w:t>
+        <w:t>Learning about GUI’s</w:t>
+      </w:r>
+      <w:r>
+        <w:t xml:space="preserve"> and user interaction with the mouse and keyboard</w:t>
+      </w:r>
+      <w:r>
+        <w:t xml:space="preserve"> </w:t>
       </w:r>
       <w:r>
         <w:t>(reading BJP chapter 14</w:t>
       </w:r>
       <w:r>
-        <w:t>, writing some simple test programs with what I learn,</w:t>
+        <w:t xml:space="preserve">, </w:t>
+      </w:r>
+      <w:r>
+        <w:t xml:space="preserve">looking at </w:t>
+      </w:r>
+      <w:proofErr w:type="spellStart"/>
+      <w:r>
+        <w:t>MelodyMain</w:t>
+      </w:r>
+      <w:proofErr w:type="spellEnd"/>
+      <w:r>
+        <w:t xml:space="preserve">, </w:t>
+      </w:r>
+      <w:r>
+        <w:t>writing some simple test programs with what I learn,</w:t>
       </w:r>
       <w:r>
         <w:t xml:space="preserve"> and more if necessary) </w:t>
@@ -2630,7 +2966,28 @@
         </w:numPr>
       </w:pPr>
       <w:r>
-        <w:t xml:space="preserve">List any problems you think could come up in your project. </w:t>
+        <w:t xml:space="preserve">It could be hard to figure out how to play each note while the mouse is being pressed and only end when the mouse is no longer clicking on the key, </w:t>
+      </w:r>
+      <w:r>
+        <w:t>(</w:t>
+      </w:r>
+      <w:r>
+        <w:t>especially</w:t>
+      </w:r>
+      <w:r>
+        <w:t xml:space="preserve"> because I can’t</w:t>
+      </w:r>
+      <w:r>
+        <w:t xml:space="preserve"> </w:t>
+      </w:r>
+      <w:r>
+        <w:t>use</w:t>
+      </w:r>
+      <w:r>
+        <w:t xml:space="preserve"> the N</w:t>
+      </w:r>
+      <w:r>
+        <w:t xml:space="preserve">ote structure set up currently I’m pretty sure). </w:t>
       </w:r>
     </w:p>
     <w:p>
@@ -2656,13 +3013,14 @@
         </w:numPr>
       </w:pPr>
       <w:r>
-        <w:t xml:space="preserve">Any other questions or concerns? </w:t>
-      </w:r>
-    </w:p>
-    <w:p>
-      <w:pPr>
-        <w:pStyle w:val="ListParagraph"/>
-      </w:pPr>
+        <w:t xml:space="preserve">What is the best way to change the note class/create a new one if necessary </w:t>
+      </w:r>
+      <w:r>
+        <w:t>so that the functionality detailed above is possible</w:t>
+      </w:r>
+      <w:r>
+        <w:t xml:space="preserve">? </w:t>
+      </w:r>
     </w:p>
     <w:p>
       <w:pPr>
@@ -2684,10 +3042,18 @@
         <w:ind w:left="0"/>
       </w:pPr>
       <w:r>
-        <w:t xml:space="preserve">List and resources you are currently using or expect to use during the course of this project. </w:t>
-      </w:r>
-    </w:p>
-    <w:p/>
+        <w:t>Building Java Programs Chapter 14 (GUI’s)</w:t>
+      </w:r>
+    </w:p>
+    <w:p>
+      <w:pPr>
+        <w:pStyle w:val="ListParagraph"/>
+        <w:ind w:left="0"/>
+      </w:pPr>
+      <w:r>
+        <w:t>Any other online resource I might find</w:t>
+      </w:r>
+    </w:p>
     <w:sectPr>
       <w:footerReference w:type="first" r:id="rId8"/>
       <w:pgSz w:w="12240" w:h="15840"/>
@@ -2799,7 +3165,7 @@
   <w:abstractNum w:abstractNumId="0">
     <w:nsid w:val="08F96132"/>
     <w:multiLevelType w:val="hybridMultilevel"/>
-    <w:tmpl w:val="F4889024"/>
+    <w:tmpl w:val="E7E4D93E"/>
     <w:lvl w:ilvl="0" w:tplc="04090001">
       <w:start w:val="1"/>
       <w:numFmt w:val="bullet"/>
@@ -2812,7 +3178,7 @@
         <w:rFonts w:ascii="Symbol" w:hAnsi="Symbol" w:hint="default"/>
       </w:rPr>
     </w:lvl>
-    <w:lvl w:ilvl="1" w:tplc="04090003" w:tentative="1">
+    <w:lvl w:ilvl="1" w:tplc="04090003">
       <w:start w:val="1"/>
       <w:numFmt w:val="bullet"/>
       <w:lvlText w:val="o"/>
@@ -2824,7 +3190,7 @@
         <w:rFonts w:ascii="Courier New" w:hAnsi="Courier New" w:hint="default"/>
       </w:rPr>
     </w:lvl>
-    <w:lvl w:ilvl="2" w:tplc="04090005" w:tentative="1">
+    <w:lvl w:ilvl="2" w:tplc="04090005">
       <w:start w:val="1"/>
       <w:numFmt w:val="bullet"/>
       <w:lvlText w:val=""/>
@@ -2910,6 +3276,92 @@
     </w:lvl>
   </w:abstractNum>
   <w:abstractNum w:abstractNumId="1">
+    <w:nsid w:val="13DE5615"/>
+    <w:multiLevelType w:val="hybridMultilevel"/>
+    <w:tmpl w:val="4C221EE8"/>
+    <w:lvl w:ilvl="0" w:tplc="0409000F">
+      <w:start w:val="1"/>
+      <w:numFmt w:val="decimal"/>
+      <w:lvlText w:val="%1."/>
+      <w:lvlJc w:val="left"/>
+      <w:pPr>
+        <w:ind w:left="1440" w:hanging="360"/>
+      </w:pPr>
+    </w:lvl>
+    <w:lvl w:ilvl="1" w:tplc="04090019" w:tentative="1">
+      <w:start w:val="1"/>
+      <w:numFmt w:val="lowerLetter"/>
+      <w:lvlText w:val="%2."/>
+      <w:lvlJc w:val="left"/>
+      <w:pPr>
+        <w:ind w:left="2160" w:hanging="360"/>
+      </w:pPr>
+    </w:lvl>
+    <w:lvl w:ilvl="2" w:tplc="0409001B" w:tentative="1">
+      <w:start w:val="1"/>
+      <w:numFmt w:val="lowerRoman"/>
+      <w:lvlText w:val="%3."/>
+      <w:lvlJc w:val="right"/>
+      <w:pPr>
+        <w:ind w:left="2880" w:hanging="180"/>
+      </w:pPr>
+    </w:lvl>
+    <w:lvl w:ilvl="3" w:tplc="0409000F" w:tentative="1">
+      <w:start w:val="1"/>
+      <w:numFmt w:val="decimal"/>
+      <w:lvlText w:val="%4."/>
+      <w:lvlJc w:val="left"/>
+      <w:pPr>
+        <w:ind w:left="3600" w:hanging="360"/>
+      </w:pPr>
+    </w:lvl>
+    <w:lvl w:ilvl="4" w:tplc="04090019" w:tentative="1">
+      <w:start w:val="1"/>
+      <w:numFmt w:val="lowerLetter"/>
+      <w:lvlText w:val="%5."/>
+      <w:lvlJc w:val="left"/>
+      <w:pPr>
+        <w:ind w:left="4320" w:hanging="360"/>
+      </w:pPr>
+    </w:lvl>
+    <w:lvl w:ilvl="5" w:tplc="0409001B" w:tentative="1">
+      <w:start w:val="1"/>
+      <w:numFmt w:val="lowerRoman"/>
+      <w:lvlText w:val="%6."/>
+      <w:lvlJc w:val="right"/>
+      <w:pPr>
+        <w:ind w:left="5040" w:hanging="180"/>
+      </w:pPr>
+    </w:lvl>
+    <w:lvl w:ilvl="6" w:tplc="0409000F" w:tentative="1">
+      <w:start w:val="1"/>
+      <w:numFmt w:val="decimal"/>
+      <w:lvlText w:val="%7."/>
+      <w:lvlJc w:val="left"/>
+      <w:pPr>
+        <w:ind w:left="5760" w:hanging="360"/>
+      </w:pPr>
+    </w:lvl>
+    <w:lvl w:ilvl="7" w:tplc="04090019" w:tentative="1">
+      <w:start w:val="1"/>
+      <w:numFmt w:val="lowerLetter"/>
+      <w:lvlText w:val="%8."/>
+      <w:lvlJc w:val="left"/>
+      <w:pPr>
+        <w:ind w:left="6480" w:hanging="360"/>
+      </w:pPr>
+    </w:lvl>
+    <w:lvl w:ilvl="8" w:tplc="0409001B" w:tentative="1">
+      <w:start w:val="1"/>
+      <w:numFmt w:val="lowerRoman"/>
+      <w:lvlText w:val="%9."/>
+      <w:lvlJc w:val="right"/>
+      <w:pPr>
+        <w:ind w:left="7200" w:hanging="180"/>
+      </w:pPr>
+    </w:lvl>
+  </w:abstractNum>
+  <w:abstractNum w:abstractNumId="2">
     <w:nsid w:val="19883C4B"/>
     <w:multiLevelType w:val="hybridMultilevel"/>
     <w:tmpl w:val="7354D7A6"/>
@@ -2995,7 +3447,7 @@
       </w:pPr>
     </w:lvl>
   </w:abstractNum>
-  <w:abstractNum w:abstractNumId="2">
+  <w:abstractNum w:abstractNumId="3">
     <w:nsid w:val="2693003F"/>
     <w:multiLevelType w:val="hybridMultilevel"/>
     <w:tmpl w:val="22C65C24"/>
@@ -3081,7 +3533,268 @@
       </w:pPr>
     </w:lvl>
   </w:abstractNum>
-  <w:abstractNum w:abstractNumId="3">
+  <w:abstractNum w:abstractNumId="4">
+    <w:nsid w:val="29C64541"/>
+    <w:multiLevelType w:val="hybridMultilevel"/>
+    <w:tmpl w:val="360E0FE2"/>
+    <w:lvl w:ilvl="0" w:tplc="0409000F">
+      <w:start w:val="1"/>
+      <w:numFmt w:val="decimal"/>
+      <w:lvlText w:val="%1."/>
+      <w:lvlJc w:val="left"/>
+      <w:pPr>
+        <w:ind w:left="720" w:hanging="360"/>
+      </w:pPr>
+    </w:lvl>
+    <w:lvl w:ilvl="1" w:tplc="04090019">
+      <w:start w:val="1"/>
+      <w:numFmt w:val="lowerLetter"/>
+      <w:lvlText w:val="%2."/>
+      <w:lvlJc w:val="left"/>
+      <w:pPr>
+        <w:ind w:left="1440" w:hanging="360"/>
+      </w:pPr>
+    </w:lvl>
+    <w:lvl w:ilvl="2" w:tplc="0409001B">
+      <w:start w:val="1"/>
+      <w:numFmt w:val="lowerRoman"/>
+      <w:lvlText w:val="%3."/>
+      <w:lvlJc w:val="right"/>
+      <w:pPr>
+        <w:ind w:left="2160" w:hanging="180"/>
+      </w:pPr>
+    </w:lvl>
+    <w:lvl w:ilvl="3" w:tplc="0409000F" w:tentative="1">
+      <w:start w:val="1"/>
+      <w:numFmt w:val="decimal"/>
+      <w:lvlText w:val="%4."/>
+      <w:lvlJc w:val="left"/>
+      <w:pPr>
+        <w:ind w:left="2880" w:hanging="360"/>
+      </w:pPr>
+    </w:lvl>
+    <w:lvl w:ilvl="4" w:tplc="04090019" w:tentative="1">
+      <w:start w:val="1"/>
+      <w:numFmt w:val="lowerLetter"/>
+      <w:lvlText w:val="%5."/>
+      <w:lvlJc w:val="left"/>
+      <w:pPr>
+        <w:ind w:left="3600" w:hanging="360"/>
+      </w:pPr>
+    </w:lvl>
+    <w:lvl w:ilvl="5" w:tplc="0409001B" w:tentative="1">
+      <w:start w:val="1"/>
+      <w:numFmt w:val="lowerRoman"/>
+      <w:lvlText w:val="%6."/>
+      <w:lvlJc w:val="right"/>
+      <w:pPr>
+        <w:ind w:left="4320" w:hanging="180"/>
+      </w:pPr>
+    </w:lvl>
+    <w:lvl w:ilvl="6" w:tplc="0409000F" w:tentative="1">
+      <w:start w:val="1"/>
+      <w:numFmt w:val="decimal"/>
+      <w:lvlText w:val="%7."/>
+      <w:lvlJc w:val="left"/>
+      <w:pPr>
+        <w:ind w:left="5040" w:hanging="360"/>
+      </w:pPr>
+    </w:lvl>
+    <w:lvl w:ilvl="7" w:tplc="04090019" w:tentative="1">
+      <w:start w:val="1"/>
+      <w:numFmt w:val="lowerLetter"/>
+      <w:lvlText w:val="%8."/>
+      <w:lvlJc w:val="left"/>
+      <w:pPr>
+        <w:ind w:left="5760" w:hanging="360"/>
+      </w:pPr>
+    </w:lvl>
+    <w:lvl w:ilvl="8" w:tplc="0409001B" w:tentative="1">
+      <w:start w:val="1"/>
+      <w:numFmt w:val="lowerRoman"/>
+      <w:lvlText w:val="%9."/>
+      <w:lvlJc w:val="right"/>
+      <w:pPr>
+        <w:ind w:left="6480" w:hanging="180"/>
+      </w:pPr>
+    </w:lvl>
+  </w:abstractNum>
+  <w:abstractNum w:abstractNumId="5">
+    <w:nsid w:val="2A6A5F5B"/>
+    <w:multiLevelType w:val="hybridMultilevel"/>
+    <w:tmpl w:val="C6C4EA66"/>
+    <w:lvl w:ilvl="0" w:tplc="0409000F">
+      <w:start w:val="1"/>
+      <w:numFmt w:val="decimal"/>
+      <w:lvlText w:val="%1."/>
+      <w:lvlJc w:val="left"/>
+      <w:pPr>
+        <w:ind w:left="720" w:hanging="360"/>
+      </w:pPr>
+    </w:lvl>
+    <w:lvl w:ilvl="1" w:tplc="04090019">
+      <w:start w:val="1"/>
+      <w:numFmt w:val="lowerLetter"/>
+      <w:lvlText w:val="%2."/>
+      <w:lvlJc w:val="left"/>
+      <w:pPr>
+        <w:ind w:left="1440" w:hanging="360"/>
+      </w:pPr>
+    </w:lvl>
+    <w:lvl w:ilvl="2" w:tplc="0409001B" w:tentative="1">
+      <w:start w:val="1"/>
+      <w:numFmt w:val="lowerRoman"/>
+      <w:lvlText w:val="%3."/>
+      <w:lvlJc w:val="right"/>
+      <w:pPr>
+        <w:ind w:left="2160" w:hanging="180"/>
+      </w:pPr>
+    </w:lvl>
+    <w:lvl w:ilvl="3" w:tplc="0409000F" w:tentative="1">
+      <w:start w:val="1"/>
+      <w:numFmt w:val="decimal"/>
+      <w:lvlText w:val="%4."/>
+      <w:lvlJc w:val="left"/>
+      <w:pPr>
+        <w:ind w:left="2880" w:hanging="360"/>
+      </w:pPr>
+    </w:lvl>
+    <w:lvl w:ilvl="4" w:tplc="04090019" w:tentative="1">
+      <w:start w:val="1"/>
+      <w:numFmt w:val="lowerLetter"/>
+      <w:lvlText w:val="%5."/>
+      <w:lvlJc w:val="left"/>
+      <w:pPr>
+        <w:ind w:left="3600" w:hanging="360"/>
+      </w:pPr>
+    </w:lvl>
+    <w:lvl w:ilvl="5" w:tplc="0409001B" w:tentative="1">
+      <w:start w:val="1"/>
+      <w:numFmt w:val="lowerRoman"/>
+      <w:lvlText w:val="%6."/>
+      <w:lvlJc w:val="right"/>
+      <w:pPr>
+        <w:ind w:left="4320" w:hanging="180"/>
+      </w:pPr>
+    </w:lvl>
+    <w:lvl w:ilvl="6" w:tplc="0409000F" w:tentative="1">
+      <w:start w:val="1"/>
+      <w:numFmt w:val="decimal"/>
+      <w:lvlText w:val="%7."/>
+      <w:lvlJc w:val="left"/>
+      <w:pPr>
+        <w:ind w:left="5040" w:hanging="360"/>
+      </w:pPr>
+    </w:lvl>
+    <w:lvl w:ilvl="7" w:tplc="04090019" w:tentative="1">
+      <w:start w:val="1"/>
+      <w:numFmt w:val="lowerLetter"/>
+      <w:lvlText w:val="%8."/>
+      <w:lvlJc w:val="left"/>
+      <w:pPr>
+        <w:ind w:left="5760" w:hanging="360"/>
+      </w:pPr>
+    </w:lvl>
+    <w:lvl w:ilvl="8" w:tplc="0409001B" w:tentative="1">
+      <w:start w:val="1"/>
+      <w:numFmt w:val="lowerRoman"/>
+      <w:lvlText w:val="%9."/>
+      <w:lvlJc w:val="right"/>
+      <w:pPr>
+        <w:ind w:left="6480" w:hanging="180"/>
+      </w:pPr>
+    </w:lvl>
+  </w:abstractNum>
+  <w:abstractNum w:abstractNumId="6">
+    <w:nsid w:val="3D396D2C"/>
+    <w:multiLevelType w:val="hybridMultilevel"/>
+    <w:tmpl w:val="D4E62128"/>
+    <w:lvl w:ilvl="0" w:tplc="6FAE05F4">
+      <w:start w:val="1"/>
+      <w:numFmt w:val="lowerLetter"/>
+      <w:lvlText w:val="%1)"/>
+      <w:lvlJc w:val="left"/>
+      <w:pPr>
+        <w:ind w:left="1080" w:hanging="360"/>
+      </w:pPr>
+      <w:rPr>
+        <w:rFonts w:hint="default"/>
+      </w:rPr>
+    </w:lvl>
+    <w:lvl w:ilvl="1" w:tplc="04090019">
+      <w:start w:val="1"/>
+      <w:numFmt w:val="lowerLetter"/>
+      <w:lvlText w:val="%2."/>
+      <w:lvlJc w:val="left"/>
+      <w:pPr>
+        <w:ind w:left="1800" w:hanging="360"/>
+      </w:pPr>
+    </w:lvl>
+    <w:lvl w:ilvl="2" w:tplc="0409001B">
+      <w:start w:val="1"/>
+      <w:numFmt w:val="lowerRoman"/>
+      <w:lvlText w:val="%3."/>
+      <w:lvlJc w:val="right"/>
+      <w:pPr>
+        <w:ind w:left="2520" w:hanging="180"/>
+      </w:pPr>
+    </w:lvl>
+    <w:lvl w:ilvl="3" w:tplc="0409000F">
+      <w:start w:val="1"/>
+      <w:numFmt w:val="decimal"/>
+      <w:lvlText w:val="%4."/>
+      <w:lvlJc w:val="left"/>
+      <w:pPr>
+        <w:ind w:left="3240" w:hanging="360"/>
+      </w:pPr>
+    </w:lvl>
+    <w:lvl w:ilvl="4" w:tplc="04090019" w:tentative="1">
+      <w:start w:val="1"/>
+      <w:numFmt w:val="lowerLetter"/>
+      <w:lvlText w:val="%5."/>
+      <w:lvlJc w:val="left"/>
+      <w:pPr>
+        <w:ind w:left="3960" w:hanging="360"/>
+      </w:pPr>
+    </w:lvl>
+    <w:lvl w:ilvl="5" w:tplc="0409001B" w:tentative="1">
+      <w:start w:val="1"/>
+      <w:numFmt w:val="lowerRoman"/>
+      <w:lvlText w:val="%6."/>
+      <w:lvlJc w:val="right"/>
+      <w:pPr>
+        <w:ind w:left="4680" w:hanging="180"/>
+      </w:pPr>
+    </w:lvl>
+    <w:lvl w:ilvl="6" w:tplc="0409000F" w:tentative="1">
+      <w:start w:val="1"/>
+      <w:numFmt w:val="decimal"/>
+      <w:lvlText w:val="%7."/>
+      <w:lvlJc w:val="left"/>
+      <w:pPr>
+        <w:ind w:left="5400" w:hanging="360"/>
+      </w:pPr>
+    </w:lvl>
+    <w:lvl w:ilvl="7" w:tplc="04090019" w:tentative="1">
+      <w:start w:val="1"/>
+      <w:numFmt w:val="lowerLetter"/>
+      <w:lvlText w:val="%8."/>
+      <w:lvlJc w:val="left"/>
+      <w:pPr>
+        <w:ind w:left="6120" w:hanging="360"/>
+      </w:pPr>
+    </w:lvl>
+    <w:lvl w:ilvl="8" w:tplc="0409001B" w:tentative="1">
+      <w:start w:val="1"/>
+      <w:numFmt w:val="lowerRoman"/>
+      <w:lvlText w:val="%9."/>
+      <w:lvlJc w:val="right"/>
+      <w:pPr>
+        <w:ind w:left="6840" w:hanging="180"/>
+      </w:pPr>
+    </w:lvl>
+  </w:abstractNum>
+  <w:abstractNum w:abstractNumId="7">
     <w:nsid w:val="40DD3119"/>
     <w:multiLevelType w:val="hybridMultilevel"/>
     <w:tmpl w:val="6D3E631A"/>
@@ -3194,7 +3907,7 @@
       </w:rPr>
     </w:lvl>
   </w:abstractNum>
-  <w:abstractNum w:abstractNumId="4">
+  <w:abstractNum w:abstractNumId="8">
     <w:nsid w:val="4A4D37AD"/>
     <w:multiLevelType w:val="hybridMultilevel"/>
     <w:tmpl w:val="5D225AB0"/>
@@ -3307,7 +4020,7 @@
       </w:rPr>
     </w:lvl>
   </w:abstractNum>
-  <w:abstractNum w:abstractNumId="5">
+  <w:abstractNum w:abstractNumId="9">
     <w:nsid w:val="518F29B3"/>
     <w:multiLevelType w:val="hybridMultilevel"/>
     <w:tmpl w:val="D4D0D050"/>
@@ -3420,7 +4133,7 @@
       </w:rPr>
     </w:lvl>
   </w:abstractNum>
-  <w:abstractNum w:abstractNumId="6">
+  <w:abstractNum w:abstractNumId="10">
     <w:nsid w:val="62F05EC7"/>
     <w:multiLevelType w:val="hybridMultilevel"/>
     <w:tmpl w:val="8792528C"/>
@@ -3506,7 +4219,7 @@
       </w:pPr>
     </w:lvl>
   </w:abstractNum>
-  <w:abstractNum w:abstractNumId="7">
+  <w:abstractNum w:abstractNumId="11">
     <w:nsid w:val="78B17DAD"/>
     <w:multiLevelType w:val="hybridMultilevel"/>
     <w:tmpl w:val="747AFCE4"/>
@@ -3620,28 +4333,40 @@
     </w:lvl>
   </w:abstractNum>
   <w:num w:numId="1">
-    <w:abstractNumId w:val="5"/>
+    <w:abstractNumId w:val="9"/>
   </w:num>
   <w:num w:numId="2">
-    <w:abstractNumId w:val="3"/>
+    <w:abstractNumId w:val="7"/>
   </w:num>
   <w:num w:numId="3">
-    <w:abstractNumId w:val="4"/>
+    <w:abstractNumId w:val="8"/>
   </w:num>
   <w:num w:numId="4">
-    <w:abstractNumId w:val="7"/>
+    <w:abstractNumId w:val="11"/>
   </w:num>
   <w:num w:numId="5">
-    <w:abstractNumId w:val="6"/>
+    <w:abstractNumId w:val="10"/>
   </w:num>
   <w:num w:numId="6">
     <w:abstractNumId w:val="0"/>
   </w:num>
   <w:num w:numId="7">
+    <w:abstractNumId w:val="2"/>
+  </w:num>
+  <w:num w:numId="8">
+    <w:abstractNumId w:val="3"/>
+  </w:num>
+  <w:num w:numId="9">
     <w:abstractNumId w:val="1"/>
   </w:num>
-  <w:num w:numId="8">
-    <w:abstractNumId w:val="2"/>
+  <w:num w:numId="10">
+    <w:abstractNumId w:val="6"/>
+  </w:num>
+  <w:num w:numId="11">
+    <w:abstractNumId w:val="4"/>
+  </w:num>
+  <w:num w:numId="12">
+    <w:abstractNumId w:val="5"/>
   </w:num>
 </w:numbering>
 </file>

</xml_diff>